<commit_message>
modified Lesson_02 demo documents
</commit_message>
<xml_diff>
--- a/Advance_GenAI_Models_and_Architecture_ILT_Materials/Demo_Documents/Lesson_02_Large_Language_Models/Demo_02_Testing_Different_LLM_Models.docx
+++ b/Advance_GenAI_Models_and_Architecture_ILT_Materials/Demo_Documents/Lesson_02_Large_Language_Models/Demo_02_Testing_Different_LLM_Models.docx
@@ -193,23 +193,7 @@
           <w:rFonts w:ascii="Calibri" w:hAnsi="Calibri" w:cs="Calibri"/>
           <w:color w:val="404040" w:themeColor="text1" w:themeTint="BF"/>
         </w:rPr>
-        <w:t xml:space="preserve">odels—GPT-4, </w:t>
-      </w:r>
-      <w:proofErr w:type="spellStart"/>
-      <w:r>
-        <w:rPr>
-          <w:rFonts w:ascii="Calibri" w:hAnsi="Calibri" w:cs="Calibri"/>
-          <w:color w:val="404040" w:themeColor="text1" w:themeTint="BF"/>
-        </w:rPr>
-        <w:t>DeepSeek</w:t>
-      </w:r>
-      <w:proofErr w:type="spellEnd"/>
-      <w:r>
-        <w:rPr>
-          <w:rFonts w:ascii="Calibri" w:hAnsi="Calibri" w:cs="Calibri"/>
-          <w:color w:val="404040" w:themeColor="text1" w:themeTint="BF"/>
-        </w:rPr>
-        <w:t xml:space="preserve">, Claude, Cohere, </w:t>
+        <w:t xml:space="preserve">odels—GPT-4, DeepSeek, Claude, Cohere, </w:t>
       </w:r>
       <w:r>
         <w:rPr>
@@ -285,23 +269,7 @@
           <w:rFonts w:ascii="Calibri" w:hAnsi="Calibri" w:cs="Calibri"/>
           <w:color w:val="404040" w:themeColor="text1" w:themeTint="BF"/>
         </w:rPr>
-        <w:t xml:space="preserve">GPT-4, </w:t>
-      </w:r>
-      <w:proofErr w:type="spellStart"/>
-      <w:r>
-        <w:rPr>
-          <w:rFonts w:ascii="Calibri" w:hAnsi="Calibri" w:cs="Calibri"/>
-          <w:color w:val="404040" w:themeColor="text1" w:themeTint="BF"/>
-        </w:rPr>
-        <w:t>DeepSeek</w:t>
-      </w:r>
-      <w:proofErr w:type="spellEnd"/>
-      <w:r>
-        <w:rPr>
-          <w:rFonts w:ascii="Calibri" w:hAnsi="Calibri" w:cs="Calibri"/>
-          <w:color w:val="404040" w:themeColor="text1" w:themeTint="BF"/>
-        </w:rPr>
-        <w:t xml:space="preserve">, Claude, Cohere, </w:t>
+        <w:t xml:space="preserve">GPT-4, DeepSeek, Claude, Cohere, </w:t>
       </w:r>
       <w:r>
         <w:rPr>
@@ -451,20 +419,8 @@
           <w:szCs w:val="24"/>
           <w:shd w:val="clear" w:color="auto" w:fill="FFFFFF"/>
         </w:rPr>
-        <w:t xml:space="preserve">Testing </w:t>
-      </w:r>
-      <w:proofErr w:type="spellStart"/>
-      <w:r>
-        <w:rPr>
-          <w:rFonts w:ascii="Calibri" w:hAnsi="Calibri" w:cs="Calibri"/>
-          <w:color w:val="404040" w:themeColor="text1" w:themeTint="BF"/>
-          <w:sz w:val="24"/>
-          <w:szCs w:val="24"/>
-          <w:shd w:val="clear" w:color="auto" w:fill="FFFFFF"/>
-        </w:rPr>
-        <w:t>DeepSeek</w:t>
-      </w:r>
-      <w:proofErr w:type="spellEnd"/>
+        <w:t>Testing DeepSeek</w:t>
+      </w:r>
     </w:p>
     <w:p>
       <w:pPr>
@@ -1436,21 +1392,8 @@
           <w:shd w:val="clear" w:color="auto" w:fill="FFFFFF"/>
         </w:rPr>
         <w:lastRenderedPageBreak/>
-        <w:t xml:space="preserve">Step 2: Testing </w:t>
-      </w:r>
-      <w:proofErr w:type="spellStart"/>
-      <w:r>
-        <w:rPr>
-          <w:rFonts w:ascii="Calibri" w:hAnsi="Calibri" w:cs="Calibri"/>
-          <w:b/>
-          <w:color w:val="404040" w:themeColor="text1" w:themeTint="BF"/>
-          <w:sz w:val="24"/>
-          <w:szCs w:val="24"/>
-          <w:shd w:val="clear" w:color="auto" w:fill="FFFFFF"/>
-        </w:rPr>
-        <w:t>DeepSeek</w:t>
-      </w:r>
-      <w:proofErr w:type="spellEnd"/>
+        <w:t>Step 2: Testing DeepSeek</w:t>
+      </w:r>
     </w:p>
     <w:p>
       <w:pPr>
@@ -1471,29 +1414,7 @@
           <w:szCs w:val="24"/>
           <w:shd w:val="clear" w:color="auto" w:fill="FFFFFF"/>
         </w:rPr>
-        <w:t xml:space="preserve">2.1 Open </w:t>
-      </w:r>
-      <w:proofErr w:type="spellStart"/>
-      <w:r>
-        <w:rPr>
-          <w:rFonts w:ascii="Calibri" w:hAnsi="Calibri" w:cs="Calibri"/>
-          <w:color w:val="404040" w:themeColor="text1" w:themeTint="BF"/>
-          <w:sz w:val="24"/>
-          <w:szCs w:val="24"/>
-          <w:shd w:val="clear" w:color="auto" w:fill="FFFFFF"/>
-        </w:rPr>
-        <w:t>DeepSeek</w:t>
-      </w:r>
-      <w:proofErr w:type="spellEnd"/>
-      <w:r>
-        <w:rPr>
-          <w:rFonts w:ascii="Calibri" w:hAnsi="Calibri" w:cs="Calibri"/>
-          <w:color w:val="404040" w:themeColor="text1" w:themeTint="BF"/>
-          <w:sz w:val="24"/>
-          <w:szCs w:val="24"/>
-          <w:shd w:val="clear" w:color="auto" w:fill="FFFFFF"/>
-        </w:rPr>
-        <w:t xml:space="preserve"> with the link given: </w:t>
+        <w:t xml:space="preserve">2.1 Open DeepSeek with the link given: </w:t>
       </w:r>
       <w:hyperlink r:id="rId15" w:history="1">
         <w:r>
@@ -7130,23 +7051,7 @@
           <w:rFonts w:ascii="Calibri" w:hAnsi="Calibri" w:cs="Calibri"/>
           <w:color w:val="404040" w:themeColor="text1" w:themeTint="BF"/>
         </w:rPr>
-        <w:t xml:space="preserve">GPT-4, </w:t>
-      </w:r>
-      <w:proofErr w:type="spellStart"/>
-      <w:r>
-        <w:rPr>
-          <w:rFonts w:ascii="Calibri" w:hAnsi="Calibri" w:cs="Calibri"/>
-          <w:color w:val="404040" w:themeColor="text1" w:themeTint="BF"/>
-        </w:rPr>
-        <w:t>DeepSeek</w:t>
-      </w:r>
-      <w:proofErr w:type="spellEnd"/>
-      <w:r>
-        <w:rPr>
-          <w:rFonts w:ascii="Calibri" w:hAnsi="Calibri" w:cs="Calibri"/>
-          <w:color w:val="404040" w:themeColor="text1" w:themeTint="BF"/>
-        </w:rPr>
-        <w:t xml:space="preserve">, Claude, Cohere, </w:t>
+        <w:t xml:space="preserve">GPT-4, DeepSeek, Claude, Cohere, </w:t>
       </w:r>
       <w:r>
         <w:rPr>
@@ -11212,23 +11117,6 @@
 </file>
 
 <file path=customXml/item1.xml><?xml version="1.0" encoding="utf-8"?>
-<?mso-contentType ?>
-<FormTemplates xmlns="http://schemas.microsoft.com/sharepoint/v3/contenttype/forms">
-  <Display>DocumentLibraryForm</Display>
-  <Edit>DocumentLibraryForm</Edit>
-  <New>DocumentLibraryForm</New>
-</FormTemplates>
-</file>
-
-<file path=customXml/item2.xml><?xml version="1.0" encoding="utf-8"?>
-<p:properties xmlns:p="http://schemas.microsoft.com/office/2006/metadata/properties" xmlns:xsi="http://www.w3.org/2001/XMLSchema-instance" xmlns:pc="http://schemas.microsoft.com/office/infopath/2007/PartnerControls">
-  <documentManagement>
-    <_activity xmlns="df8082dc-9a37-4fe6-ac55-53420dd1af6b" xsi:nil="true"/>
-  </documentManagement>
-</p:properties>
-</file>
-
-<file path=customXml/item3.xml><?xml version="1.0" encoding="utf-8"?>
 <ct:contentTypeSchema xmlns:ct="http://schemas.microsoft.com/office/2006/metadata/contentType" xmlns:ma="http://schemas.microsoft.com/office/2006/metadata/properties/metaAttributes" ct:_="" ma:_="" ma:contentTypeName="Document" ma:contentTypeID="0x0101003466C837BEF6F54C937A4F35EB75B6A3" ma:contentTypeVersion="6" ma:contentTypeDescription="Create a new document." ma:contentTypeScope="" ma:versionID="e8fc081aff2c65cd8ffd0ae0edac2277">
   <xsd:schema xmlns:xsd="http://www.w3.org/2001/XMLSchema" xmlns:xs="http://www.w3.org/2001/XMLSchema" xmlns:p="http://schemas.microsoft.com/office/2006/metadata/properties" xmlns:ns3="df8082dc-9a37-4fe6-ac55-53420dd1af6b" targetNamespace="http://schemas.microsoft.com/office/2006/metadata/properties" ma:root="true" ma:fieldsID="75a2fae90eb3fd0285d269062370337b" ns3:_="">
     <xsd:import namespace="df8082dc-9a37-4fe6-ac55-53420dd1af6b"/>
@@ -11384,25 +11272,24 @@
 </ct:contentTypeSchema>
 </file>
 
-<file path=customXml/itemProps1.xml><?xml version="1.0" encoding="utf-8"?>
-<ds:datastoreItem xmlns:ds="http://schemas.openxmlformats.org/officeDocument/2006/customXml" ds:itemID="{41773AFC-DE49-4582-B04E-319B80FD6C9F}">
-  <ds:schemaRefs>
-    <ds:schemaRef ds:uri="http://schemas.microsoft.com/sharepoint/v3/contenttype/forms"/>
-  </ds:schemaRefs>
-</ds:datastoreItem>
+<file path=customXml/item2.xml><?xml version="1.0" encoding="utf-8"?>
+<?mso-contentType ?>
+<FormTemplates xmlns="http://schemas.microsoft.com/sharepoint/v3/contenttype/forms">
+  <Display>DocumentLibraryForm</Display>
+  <Edit>DocumentLibraryForm</Edit>
+  <New>DocumentLibraryForm</New>
+</FormTemplates>
 </file>
 
-<file path=customXml/itemProps2.xml><?xml version="1.0" encoding="utf-8"?>
-<ds:datastoreItem xmlns:ds="http://schemas.openxmlformats.org/officeDocument/2006/customXml" ds:itemID="{F62CE550-9859-45E0-8AF2-F3AB01051EFA}">
-  <ds:schemaRefs>
-    <ds:schemaRef ds:uri="http://schemas.microsoft.com/office/2006/metadata/properties"/>
-    <ds:schemaRef ds:uri="http://schemas.microsoft.com/office/infopath/2007/PartnerControls"/>
-    <ds:schemaRef ds:uri="df8082dc-9a37-4fe6-ac55-53420dd1af6b"/>
-  </ds:schemaRefs>
-</ds:datastoreItem>
+<file path=customXml/item3.xml><?xml version="1.0" encoding="utf-8"?>
+<p:properties xmlns:p="http://schemas.microsoft.com/office/2006/metadata/properties" xmlns:xsi="http://www.w3.org/2001/XMLSchema-instance" xmlns:pc="http://schemas.microsoft.com/office/infopath/2007/PartnerControls">
+  <documentManagement>
+    <_activity xmlns="df8082dc-9a37-4fe6-ac55-53420dd1af6b" xsi:nil="true"/>
+  </documentManagement>
+</p:properties>
 </file>
 
-<file path=customXml/itemProps3.xml><?xml version="1.0" encoding="utf-8"?>
+<file path=customXml/itemProps1.xml><?xml version="1.0" encoding="utf-8"?>
 <ds:datastoreItem xmlns:ds="http://schemas.openxmlformats.org/officeDocument/2006/customXml" ds:itemID="{DEE746D7-AA9D-489C-9399-22AC4CD04286}">
   <ds:schemaRefs>
     <ds:schemaRef ds:uri="http://schemas.microsoft.com/office/2006/metadata/contentType"/>
@@ -11418,4 +11305,22 @@
     <ds:schemaRef ds:uri="http://schemas.microsoft.com/internal/obd"/>
   </ds:schemaRefs>
 </ds:datastoreItem>
+</file>
+
+<file path=customXml/itemProps2.xml><?xml version="1.0" encoding="utf-8"?>
+<ds:datastoreItem xmlns:ds="http://schemas.openxmlformats.org/officeDocument/2006/customXml" ds:itemID="{41773AFC-DE49-4582-B04E-319B80FD6C9F}">
+  <ds:schemaRefs>
+    <ds:schemaRef ds:uri="http://schemas.microsoft.com/sharepoint/v3/contenttype/forms"/>
+  </ds:schemaRefs>
+</ds:datastoreItem>
+</file>
+
+<file path=customXml/itemProps3.xml><?xml version="1.0" encoding="utf-8"?>
+<ds:datastoreItem xmlns:ds="http://schemas.openxmlformats.org/officeDocument/2006/customXml" ds:itemID="{F62CE550-9859-45E0-8AF2-F3AB01051EFA}">
+  <ds:schemaRefs>
+    <ds:schemaRef ds:uri="http://schemas.microsoft.com/office/2006/metadata/properties"/>
+    <ds:schemaRef ds:uri="http://schemas.microsoft.com/office/infopath/2007/PartnerControls"/>
+    <ds:schemaRef ds:uri="df8082dc-9a37-4fe6-ac55-53420dd1af6b"/>
+  </ds:schemaRefs>
+</ds:datastoreItem>
 </file>
</xml_diff>